<commit_message>
version 1 in progress
</commit_message>
<xml_diff>
--- a/docs/gp overview.docx
+++ b/docs/gp overview.docx
@@ -13,37 +13,10 @@
           <w:rFonts w:ascii="Bodoni MT Condensed" w:hAnsi="Bodoni MT Condensed" w:cs="Farsi Simple Bold"/>
           <w:b/>
           <w:bCs/>
-          <w:color w:val="0070C0"/>
+          <w:color w:val="ED7D31" w:themeColor="accent2"/>
           <w:sz w:val="96"/>
           <w:szCs w:val="96"/>
           <w:lang w:bidi="ar-EG"/>
-          <w14:textFill>
-            <w14:gradFill>
-              <w14:gsLst>
-                <w14:gs w14:pos="0">
-                  <w14:srgbClr w14:val="0070C0">
-                    <w14:shade w14:val="30000"/>
-                    <w14:satMod w14:val="115000"/>
-                  </w14:srgbClr>
-                </w14:gs>
-                <w14:gs w14:pos="50000">
-                  <w14:srgbClr w14:val="0070C0">
-                    <w14:shade w14:val="67500"/>
-                    <w14:satMod w14:val="115000"/>
-                  </w14:srgbClr>
-                </w14:gs>
-                <w14:gs w14:pos="100000">
-                  <w14:srgbClr w14:val="0070C0">
-                    <w14:shade w14:val="100000"/>
-                    <w14:satMod w14:val="115000"/>
-                  </w14:srgbClr>
-                </w14:gs>
-              </w14:gsLst>
-              <w14:path w14:path="circle">
-                <w14:fillToRect w14:l="0" w14:t="0" w14:r="100000" w14:b="100000"/>
-              </w14:path>
-            </w14:gradFill>
-          </w14:textFill>
         </w:rPr>
       </w:pPr>
       <w:r>
@@ -51,36 +24,9 @@
           <w:rFonts w:ascii="Bodoni MT Condensed" w:hAnsi="Bodoni MT Condensed" w:cs="Farsi Simple Bold"/>
           <w:b/>
           <w:bCs/>
-          <w:color w:val="0070C0"/>
+          <w:color w:val="ED7D31" w:themeColor="accent2"/>
           <w:sz w:val="96"/>
           <w:szCs w:val="96"/>
-          <w14:textFill>
-            <w14:gradFill>
-              <w14:gsLst>
-                <w14:gs w14:pos="0">
-                  <w14:srgbClr w14:val="0070C0">
-                    <w14:shade w14:val="30000"/>
-                    <w14:satMod w14:val="115000"/>
-                  </w14:srgbClr>
-                </w14:gs>
-                <w14:gs w14:pos="50000">
-                  <w14:srgbClr w14:val="0070C0">
-                    <w14:shade w14:val="67500"/>
-                    <w14:satMod w14:val="115000"/>
-                  </w14:srgbClr>
-                </w14:gs>
-                <w14:gs w14:pos="100000">
-                  <w14:srgbClr w14:val="0070C0">
-                    <w14:shade w14:val="100000"/>
-                    <w14:satMod w14:val="115000"/>
-                  </w14:srgbClr>
-                </w14:gs>
-              </w14:gsLst>
-              <w14:path w14:path="circle">
-                <w14:fillToRect w14:l="0" w14:t="0" w14:r="100000" w14:b="100000"/>
-              </w14:path>
-            </w14:gradFill>
-          </w14:textFill>
         </w:rPr>
         <w:t>LA</w:t>
       </w:r>
@@ -89,38 +35,11 @@
           <w:rFonts w:ascii="Bodoni MT Condensed" w:hAnsi="Bodoni MT Condensed" w:cs="Farsi Simple Bold"/>
           <w:b/>
           <w:bCs/>
-          <w:color w:val="0070C0"/>
+          <w:color w:val="ED7D31" w:themeColor="accent2"/>
           <w:sz w:val="96"/>
           <w:szCs w:val="96"/>
           <w:rtl/>
           <w:lang w:bidi="ar-EG"/>
-          <w14:textFill>
-            <w14:gradFill>
-              <w14:gsLst>
-                <w14:gs w14:pos="0">
-                  <w14:srgbClr w14:val="0070C0">
-                    <w14:shade w14:val="30000"/>
-                    <w14:satMod w14:val="115000"/>
-                  </w14:srgbClr>
-                </w14:gs>
-                <w14:gs w14:pos="50000">
-                  <w14:srgbClr w14:val="0070C0">
-                    <w14:shade w14:val="67500"/>
-                    <w14:satMod w14:val="115000"/>
-                  </w14:srgbClr>
-                </w14:gs>
-                <w14:gs w14:pos="100000">
-                  <w14:srgbClr w14:val="0070C0">
-                    <w14:shade w14:val="100000"/>
-                    <w14:satMod w14:val="115000"/>
-                  </w14:srgbClr>
-                </w14:gs>
-              </w14:gsLst>
-              <w14:path w14:path="circle">
-                <w14:fillToRect w14:l="0" w14:t="0" w14:r="100000" w14:b="100000"/>
-              </w14:path>
-            </w14:gradFill>
-          </w14:textFill>
         </w:rPr>
         <w:t>خ</w:t>
       </w:r>
@@ -129,37 +48,10 @@
           <w:rFonts w:ascii="Bodoni MT Condensed" w:hAnsi="Bodoni MT Condensed" w:cs="Farsi Simple Bold"/>
           <w:b/>
           <w:bCs/>
-          <w:color w:val="0070C0"/>
+          <w:color w:val="ED7D31" w:themeColor="accent2"/>
           <w:sz w:val="96"/>
           <w:szCs w:val="96"/>
           <w:lang w:bidi="ar-EG"/>
-          <w14:textFill>
-            <w14:gradFill>
-              <w14:gsLst>
-                <w14:gs w14:pos="0">
-                  <w14:srgbClr w14:val="0070C0">
-                    <w14:shade w14:val="30000"/>
-                    <w14:satMod w14:val="115000"/>
-                  </w14:srgbClr>
-                </w14:gs>
-                <w14:gs w14:pos="50000">
-                  <w14:srgbClr w14:val="0070C0">
-                    <w14:shade w14:val="67500"/>
-                    <w14:satMod w14:val="115000"/>
-                  </w14:srgbClr>
-                </w14:gs>
-                <w14:gs w14:pos="100000">
-                  <w14:srgbClr w14:val="0070C0">
-                    <w14:shade w14:val="100000"/>
-                    <w14:satMod w14:val="115000"/>
-                  </w14:srgbClr>
-                </w14:gs>
-              </w14:gsLst>
-              <w14:path w14:path="circle">
-                <w14:fillToRect w14:l="0" w14:t="0" w14:r="100000" w14:b="100000"/>
-              </w14:path>
-            </w14:gradFill>
-          </w14:textFill>
         </w:rPr>
         <w:t>SLY</w:t>
       </w:r>
@@ -352,6 +244,7 @@
           <w:lang w:bidi="ar-EG"/>
         </w:rPr>
       </w:pPr>
+      <w:bookmarkStart w:id="0" w:name="_Hlk33186159"/>
       <w:r>
         <w:rPr>
           <w:rFonts w:cstheme="minorHAnsi"/>
@@ -466,6 +359,7 @@
       </w:r>
       <w:proofErr w:type="spellEnd"/>
     </w:p>
+    <w:bookmarkEnd w:id="0"/>
     <w:p>
       <w:pPr>
         <w:rPr>
@@ -486,6 +380,7 @@
           <w:szCs w:val="36"/>
         </w:rPr>
       </w:pPr>
+      <w:bookmarkStart w:id="1" w:name="_Hlk33186187"/>
       <w:r>
         <w:rPr>
           <w:b/>
@@ -514,6 +409,7 @@
         </w:rPr>
       </w:pPr>
       <w:proofErr w:type="spellStart"/>
+      <w:proofErr w:type="gramStart"/>
       <w:r>
         <w:rPr>
           <w:sz w:val="32"/>
@@ -522,6 +418,7 @@
         <w:t>Dr.Magda</w:t>
       </w:r>
       <w:proofErr w:type="spellEnd"/>
+      <w:proofErr w:type="gramEnd"/>
       <w:r>
         <w:rPr>
           <w:sz w:val="32"/>
@@ -546,6 +443,7 @@
         <w:t xml:space="preserve"> </w:t>
       </w:r>
     </w:p>
+    <w:bookmarkEnd w:id="1"/>
     <w:p>
       <w:pPr>
         <w:rPr>
@@ -564,67 +462,67 @@
           <w:sz w:val="32"/>
           <w:szCs w:val="32"/>
         </w:rPr>
+        <w:t>Introduction</w:t>
+      </w:r>
+    </w:p>
+    <w:p>
+      <w:pPr>
+        <w:rPr>
+          <w:sz w:val="24"/>
+          <w:szCs w:val="24"/>
+        </w:rPr>
+      </w:pPr>
+      <w:r>
+        <w:rPr>
+          <w:sz w:val="24"/>
+          <w:szCs w:val="24"/>
+        </w:rPr>
+        <w:t xml:space="preserve">We have two </w:t>
+      </w:r>
+      <w:r>
+        <w:rPr>
+          <w:sz w:val="24"/>
+          <w:szCs w:val="24"/>
+        </w:rPr>
+        <w:t>reasons</w:t>
+      </w:r>
+      <w:r>
+        <w:rPr>
+          <w:sz w:val="24"/>
+          <w:szCs w:val="24"/>
+        </w:rPr>
+        <w:t xml:space="preserve"> which motivated us to develop an automated system for</w:t>
+      </w:r>
+      <w:r>
+        <w:rPr>
+          <w:sz w:val="24"/>
+          <w:szCs w:val="24"/>
+        </w:rPr>
+        <w:t xml:space="preserve"> </w:t>
+      </w:r>
+      <w:r>
+        <w:rPr>
+          <w:sz w:val="24"/>
+          <w:szCs w:val="24"/>
+        </w:rPr>
+        <w:t>soccer match summarization.</w:t>
+      </w:r>
+    </w:p>
+    <w:p>
+      <w:pPr>
+        <w:rPr>
+          <w:sz w:val="24"/>
+          <w:szCs w:val="24"/>
+        </w:rPr>
+      </w:pPr>
+      <w:r>
+        <w:rPr>
+          <w:b/>
+          <w:bCs/>
+          <w:sz w:val="24"/>
+          <w:szCs w:val="24"/>
+        </w:rPr>
         <w:lastRenderedPageBreak/>
-        <w:t>Introduction</w:t>
-      </w:r>
-    </w:p>
-    <w:p>
-      <w:pPr>
-        <w:rPr>
-          <w:sz w:val="24"/>
-          <w:szCs w:val="24"/>
-        </w:rPr>
-      </w:pPr>
-      <w:r>
-        <w:rPr>
-          <w:sz w:val="24"/>
-          <w:szCs w:val="24"/>
-        </w:rPr>
-        <w:t xml:space="preserve">We have two </w:t>
-      </w:r>
-      <w:r>
-        <w:rPr>
-          <w:sz w:val="24"/>
-          <w:szCs w:val="24"/>
-        </w:rPr>
-        <w:t>reasons</w:t>
-      </w:r>
-      <w:r>
-        <w:rPr>
-          <w:sz w:val="24"/>
-          <w:szCs w:val="24"/>
-        </w:rPr>
-        <w:t xml:space="preserve"> which motivated us to develop an automated system for</w:t>
-      </w:r>
-      <w:r>
-        <w:rPr>
-          <w:sz w:val="24"/>
-          <w:szCs w:val="24"/>
-        </w:rPr>
-        <w:t xml:space="preserve"> </w:t>
-      </w:r>
-      <w:r>
-        <w:rPr>
-          <w:sz w:val="24"/>
-          <w:szCs w:val="24"/>
-        </w:rPr>
-        <w:t>soccer match summarization.</w:t>
-      </w:r>
-    </w:p>
-    <w:p>
-      <w:pPr>
-        <w:rPr>
-          <w:sz w:val="24"/>
-          <w:szCs w:val="24"/>
-        </w:rPr>
-      </w:pPr>
-      <w:r>
-        <w:rPr>
-          <w:b/>
-          <w:bCs/>
-          <w:sz w:val="24"/>
-          <w:szCs w:val="24"/>
-        </w:rPr>
         <w:t>First</w:t>
       </w:r>
       <w:r>
@@ -896,75 +794,86 @@
           <w:sz w:val="32"/>
           <w:szCs w:val="32"/>
         </w:rPr>
+        <w:t>Project overview</w:t>
+      </w:r>
+    </w:p>
+    <w:p>
+      <w:pPr>
+        <w:rPr>
+          <w:rStyle w:val="fontstyle01"/>
+          <w:rFonts w:asciiTheme="minorHAnsi" w:hAnsiTheme="minorHAnsi" w:cstheme="minorHAnsi"/>
+          <w:b w:val="0"/>
+          <w:bCs w:val="0"/>
+          <w:sz w:val="24"/>
+          <w:szCs w:val="24"/>
+        </w:rPr>
+      </w:pPr>
+      <w:r>
+        <w:rPr>
+          <w:rStyle w:val="fontstyle01"/>
+          <w:rFonts w:asciiTheme="minorHAnsi" w:hAnsiTheme="minorHAnsi" w:cstheme="minorHAnsi"/>
+          <w:b w:val="0"/>
+          <w:bCs w:val="0"/>
+          <w:sz w:val="24"/>
+          <w:szCs w:val="24"/>
+        </w:rPr>
+        <w:t xml:space="preserve">In order to truly detect the high-level events in sport video, we need to extract some </w:t>
+      </w:r>
+      <w:r>
+        <w:rPr>
+          <w:rStyle w:val="fontstyle01"/>
+          <w:rFonts w:asciiTheme="minorHAnsi" w:hAnsiTheme="minorHAnsi" w:cstheme="minorHAnsi"/>
+          <w:b w:val="0"/>
+          <w:bCs w:val="0"/>
+          <w:sz w:val="24"/>
+          <w:szCs w:val="24"/>
+        </w:rPr>
+        <w:t>low-level</w:t>
+      </w:r>
+      <w:r>
+        <w:rPr>
+          <w:rStyle w:val="fontstyle01"/>
+          <w:rFonts w:asciiTheme="minorHAnsi" w:hAnsiTheme="minorHAnsi" w:cstheme="minorHAnsi"/>
+          <w:b w:val="0"/>
+          <w:bCs w:val="0"/>
+          <w:sz w:val="24"/>
+          <w:szCs w:val="24"/>
+        </w:rPr>
+        <w:t xml:space="preserve"> features such as (color, texture, shape and motion). In </w:t>
+      </w:r>
+      <w:r>
+        <w:rPr>
+          <w:rStyle w:val="fontstyle01"/>
+          <w:rFonts w:asciiTheme="minorHAnsi" w:hAnsiTheme="minorHAnsi" w:cstheme="minorHAnsi"/>
+          <w:b w:val="0"/>
+          <w:bCs w:val="0"/>
+          <w:sz w:val="24"/>
+          <w:szCs w:val="24"/>
+        </w:rPr>
+        <w:t>addition,</w:t>
+      </w:r>
+      <w:r>
+        <w:rPr>
+          <w:rStyle w:val="fontstyle01"/>
+          <w:rFonts w:asciiTheme="minorHAnsi" w:hAnsiTheme="minorHAnsi" w:cstheme="minorHAnsi"/>
+          <w:b w:val="0"/>
+          <w:bCs w:val="0"/>
+          <w:sz w:val="24"/>
+          <w:szCs w:val="24"/>
+        </w:rPr>
+        <w:t xml:space="preserve"> cinematic feature such as </w:t>
+      </w:r>
+      <w:r>
+        <w:rPr>
+          <w:rStyle w:val="fontstyle01"/>
+          <w:rFonts w:asciiTheme="minorHAnsi" w:hAnsiTheme="minorHAnsi" w:cstheme="minorHAnsi"/>
+          <w:b w:val="0"/>
+          <w:bCs w:val="0"/>
+          <w:sz w:val="24"/>
+          <w:szCs w:val="24"/>
+        </w:rPr>
         <w:lastRenderedPageBreak/>
-        <w:t>Project overview</w:t>
-      </w:r>
-    </w:p>
-    <w:p>
-      <w:pPr>
-        <w:rPr>
-          <w:rStyle w:val="fontstyle01"/>
-          <w:rFonts w:asciiTheme="minorHAnsi" w:hAnsiTheme="minorHAnsi" w:cstheme="minorHAnsi"/>
-          <w:b w:val="0"/>
-          <w:bCs w:val="0"/>
-          <w:sz w:val="24"/>
-          <w:szCs w:val="24"/>
-        </w:rPr>
-      </w:pPr>
-      <w:r>
-        <w:rPr>
-          <w:rStyle w:val="fontstyle01"/>
-          <w:rFonts w:asciiTheme="minorHAnsi" w:hAnsiTheme="minorHAnsi" w:cstheme="minorHAnsi"/>
-          <w:b w:val="0"/>
-          <w:bCs w:val="0"/>
-          <w:sz w:val="24"/>
-          <w:szCs w:val="24"/>
-        </w:rPr>
-        <w:t xml:space="preserve">In order to truly detect the high-level events in sport video, we need to extract some </w:t>
-      </w:r>
-      <w:r>
-        <w:rPr>
-          <w:rStyle w:val="fontstyle01"/>
-          <w:rFonts w:asciiTheme="minorHAnsi" w:hAnsiTheme="minorHAnsi" w:cstheme="minorHAnsi"/>
-          <w:b w:val="0"/>
-          <w:bCs w:val="0"/>
-          <w:sz w:val="24"/>
-          <w:szCs w:val="24"/>
-        </w:rPr>
-        <w:t>low-level</w:t>
-      </w:r>
-      <w:r>
-        <w:rPr>
-          <w:rStyle w:val="fontstyle01"/>
-          <w:rFonts w:asciiTheme="minorHAnsi" w:hAnsiTheme="minorHAnsi" w:cstheme="minorHAnsi"/>
-          <w:b w:val="0"/>
-          <w:bCs w:val="0"/>
-          <w:sz w:val="24"/>
-          <w:szCs w:val="24"/>
-        </w:rPr>
-        <w:t xml:space="preserve"> features such as (color, texture, shape and motion). In </w:t>
-      </w:r>
-      <w:r>
-        <w:rPr>
-          <w:rStyle w:val="fontstyle01"/>
-          <w:rFonts w:asciiTheme="minorHAnsi" w:hAnsiTheme="minorHAnsi" w:cstheme="minorHAnsi"/>
-          <w:b w:val="0"/>
-          <w:bCs w:val="0"/>
-          <w:sz w:val="24"/>
-          <w:szCs w:val="24"/>
-        </w:rPr>
-        <w:t>addition,</w:t>
-      </w:r>
-      <w:r>
-        <w:rPr>
-          <w:rStyle w:val="fontstyle01"/>
-          <w:rFonts w:asciiTheme="minorHAnsi" w:hAnsiTheme="minorHAnsi" w:cstheme="minorHAnsi"/>
-          <w:b w:val="0"/>
-          <w:bCs w:val="0"/>
-          <w:sz w:val="24"/>
-          <w:szCs w:val="24"/>
-        </w:rPr>
-        <w:t xml:space="preserve"> cinematic feature such as (shot-types, shot-length and replays) introduce another factor that we need when we are working on sport video to produce summarized events.</w:t>
+        <w:t>(shot-types, shot-length and replays) introduce another factor that we need when we are working on sport video to produce summarized events.</w:t>
       </w:r>
     </w:p>
     <w:p>
@@ -1402,6 +1311,7 @@
           <w:noProof/>
         </w:rPr>
       </w:pPr>
+      <w:bookmarkStart w:id="2" w:name="_GoBack"/>
       <w:r>
         <w:rPr>
           <w:noProof/>
@@ -1448,6 +1358,7 @@
           </wp:inline>
         </w:drawing>
       </w:r>
+      <w:bookmarkEnd w:id="2"/>
     </w:p>
     <w:p>
       <w:pPr>
@@ -1501,10 +1412,16 @@
       <w:r>
         <w:t>take</w:t>
       </w:r>
-      <w:bookmarkStart w:id="0" w:name="_GoBack"/>
-      <w:bookmarkEnd w:id="0"/>
-      <w:r>
-        <w:t xml:space="preserve"> a look at each phase and it’s techniques</w:t>
+      <w:r>
+        <w:t xml:space="preserve"> a look at each phase and </w:t>
+      </w:r>
+      <w:proofErr w:type="gramStart"/>
+      <w:r>
+        <w:t>it’s</w:t>
+      </w:r>
+      <w:proofErr w:type="gramEnd"/>
+      <w:r>
+        <w:t xml:space="preserve"> techniques</w:t>
       </w:r>
     </w:p>
     <w:p>
@@ -1530,7 +1447,6 @@
           <w:sz w:val="32"/>
           <w:szCs w:val="32"/>
         </w:rPr>
-        <w:lastRenderedPageBreak/>
         <w:t xml:space="preserve">Pre-processing Phase </w:t>
       </w:r>
     </w:p>
@@ -1820,7 +1736,6 @@
           <w:sz w:val="32"/>
           <w:szCs w:val="32"/>
         </w:rPr>
-        <w:lastRenderedPageBreak/>
         <w:t>Shot Classification Phase</w:t>
       </w:r>
     </w:p>
@@ -1847,6 +1762,7 @@
           <w:sz w:val="32"/>
           <w:szCs w:val="32"/>
         </w:rPr>
+        <w:lastRenderedPageBreak/>
         <w:drawing>
           <wp:inline distT="0" distB="0" distL="0" distR="0" wp14:anchorId="2BDB3CF1" wp14:editId="194814E3">
             <wp:extent cx="4295775" cy="5438775"/>
@@ -3311,6 +3227,36 @@
       <w:contextualSpacing/>
     </w:pPr>
   </w:style>
+  <w:style w:type="paragraph" w:styleId="BalloonText">
+    <w:name w:val="Balloon Text"/>
+    <w:basedOn w:val="Normal"/>
+    <w:link w:val="BalloonTextChar"/>
+    <w:uiPriority w:val="99"/>
+    <w:semiHidden/>
+    <w:unhideWhenUsed/>
+    <w:rsid w:val="004E2E5B"/>
+    <w:pPr>
+      <w:spacing w:after="0" w:line="240" w:lineRule="auto"/>
+    </w:pPr>
+    <w:rPr>
+      <w:rFonts w:ascii="Segoe UI" w:hAnsi="Segoe UI" w:cs="Segoe UI"/>
+      <w:sz w:val="18"/>
+      <w:szCs w:val="18"/>
+    </w:rPr>
+  </w:style>
+  <w:style w:type="character" w:customStyle="1" w:styleId="BalloonTextChar">
+    <w:name w:val="Balloon Text Char"/>
+    <w:basedOn w:val="DefaultParagraphFont"/>
+    <w:link w:val="BalloonText"/>
+    <w:uiPriority w:val="99"/>
+    <w:semiHidden/>
+    <w:rsid w:val="004E2E5B"/>
+    <w:rPr>
+      <w:rFonts w:ascii="Segoe UI" w:hAnsi="Segoe UI" w:cs="Segoe UI"/>
+      <w:sz w:val="18"/>
+      <w:szCs w:val="18"/>
+    </w:rPr>
+  </w:style>
 </w:styles>
 </file>
 

</xml_diff>